<commit_message>
Fix double click behaviour on config form by disabling stupid max size
</commit_message>
<xml_diff>
--- a/Docs/Action V25.docx
+++ b/Docs/Action V25.docx
@@ -4724,155 +4724,185 @@
     </w:p>
     <w:p>
       <w:r>
-        <w:t xml:space="preserve">&lt;size&gt; = </w:t>
-      </w:r>
-      <w:r>
-        <w:t>Multiple forms:</w:t>
-      </w:r>
-    </w:p>
-    <w:p>
-      <w:pPr>
-        <w:ind w:firstLine="720"/>
-      </w:pPr>
-      <w:r>
-        <w:t>&lt;w</w:t>
-      </w:r>
-      <w:r>
-        <w:t>min</w:t>
-      </w:r>
-      <w:r>
-        <w:t>&gt; ‘,’ &lt;h</w:t>
-      </w:r>
-      <w:r>
-        <w:t>min</w:t>
-      </w:r>
-      <w:r>
-        <w:t>&gt;: Width/Height minimum size, form auto</w:t>
+        <w:t>&lt;size</w:t>
+      </w:r>
+      <w:r>
+        <w:t>-position</w:t>
+      </w:r>
+      <w:r>
+        <w:t xml:space="preserve">&gt; = </w:t>
+      </w:r>
+      <w:r>
+        <w:t>In General</w:t>
+      </w:r>
+      <w:r>
+        <w:t xml:space="preserve"> from version</w:t>
+      </w:r>
+      <w:r>
+        <w:t>:</w:t>
       </w:r>
       <w:r>
         <w:t xml:space="preserve"> </w:t>
       </w:r>
       <w:r>
-        <w:t>sizes beyond this, form centres</w:t>
-      </w:r>
-      <w:r>
-        <w:t>.</w:t>
-      </w:r>
-    </w:p>
-    <w:p>
-      <w:pPr>
-        <w:ind w:firstLine="720"/>
-      </w:pPr>
-      <w:r>
         <w:rPr>
           <w:vertAlign w:val="superscript"/>
         </w:rPr>
-        <w:t>[21]</w:t>
-      </w:r>
-      <w:r>
-        <w:t>&lt;wmin&gt; ‘,’ &lt;hmin&gt;  ‘,’ ‘-‘  ‘,’ ‘-‘</w:t>
-      </w:r>
-    </w:p>
-    <w:p>
-      <w:pPr>
-        <w:ind w:left="720" w:firstLine="720"/>
-      </w:pPr>
-      <w:r>
-        <w:t>As above but with no form position. Form will be centred.</w:t>
-      </w:r>
-    </w:p>
-    <w:p>
-      <w:pPr>
-        <w:ind w:firstLine="720"/>
-      </w:pPr>
-      <w:r>
-        <w:t>&lt;w</w:t>
-      </w:r>
-      <w:r>
-        <w:t>min</w:t>
-      </w:r>
-      <w:r>
-        <w:t>&gt; ‘,’ &lt;h</w:t>
-      </w:r>
-      <w:r>
-        <w:t>min</w:t>
-      </w:r>
-      <w:r>
-        <w:t>&gt;  ‘,’ &lt;x&gt; ‘,’ &lt;y&gt;: As above but with form position</w:t>
-      </w:r>
-    </w:p>
-    <w:p>
-      <w:pPr>
-        <w:ind w:firstLine="720"/>
+        <w:t>[25]</w:t>
+      </w:r>
+    </w:p>
+    <w:p>
+      <w:pPr>
+        <w:ind w:left="720"/>
       </w:pPr>
       <w:r>
         <w:rPr>
           <w:vertAlign w:val="superscript"/>
         </w:rPr>
-        <w:t>[21]</w:t>
-      </w:r>
-      <w:r>
-        <w:t xml:space="preserve">&lt;wmin&gt; ‘,’ &lt;hmin&gt;  ‘,’&lt;x&gt; ‘,’ &lt;y&gt; ‘,’ &lt;wmax&gt; ‘,’ &lt;hmax&gt;  : </w:t>
-      </w:r>
-    </w:p>
-    <w:p>
-      <w:pPr>
-        <w:ind w:left="720" w:firstLine="720"/>
-      </w:pPr>
-      <w:r>
-        <w:t>As above but with form position and max size</w:t>
-      </w:r>
-    </w:p>
-    <w:p>
-      <w:pPr>
-        <w:ind w:firstLine="720"/>
-      </w:pPr>
-      <w:r>
-        <w:rPr>
-          <w:vertAlign w:val="superscript"/>
-        </w:rPr>
-        <w:t>[21]</w:t>
-      </w:r>
-      <w:r>
         <w:t xml:space="preserve"> </w:t>
       </w:r>
       <w:r>
-        <w:t>&lt;w</w:t>
-      </w:r>
-      <w:r>
-        <w:t>min</w:t>
-      </w:r>
-      <w:r>
-        <w:t>&gt; ‘,’ &lt;h</w:t>
-      </w:r>
-      <w:r>
-        <w:t>min</w:t>
-      </w:r>
-      <w:r>
-        <w:t>&gt;  ‘,’- ‘,’- ‘,’ &lt;w</w:t>
-      </w:r>
-      <w:r>
-        <w:t>max</w:t>
-      </w:r>
-      <w:r>
-        <w:t>&gt; ‘,’ &lt;h</w:t>
-      </w:r>
-      <w:r>
-        <w:t>max</w:t>
-      </w:r>
-      <w:r>
-        <w:t xml:space="preserve">&gt;  : </w:t>
-      </w:r>
-    </w:p>
-    <w:p>
-      <w:pPr>
-        <w:ind w:left="720" w:firstLine="720"/>
-      </w:pPr>
-      <w:r>
-        <w:t>Centred, with min width and max width</w:t>
-      </w:r>
-      <w:r>
-        <w:t>. Use – to indicate no position</w:t>
+        <w:t>&lt;wmin&gt; ‘,’ &lt;hmin&gt;  ‘,</w:t>
+      </w:r>
+      <w:r>
+        <w:t>’&lt;xpos&gt;</w:t>
+      </w:r>
+      <w:r>
+        <w:t xml:space="preserve"> </w:t>
+      </w:r>
+      <w:r>
+        <w:t>‘,’ &lt;ypos&gt; ‘</w:t>
+      </w:r>
+      <w:r>
+        <w:t>,’ &lt;wmax&gt; ‘,’ &lt;hmax&gt;</w:t>
+      </w:r>
+      <w:r>
+        <w:t xml:space="preserve"> ‘</w:t>
+      </w:r>
+      <w:r>
+        <w:t>,’ &lt;</w:t>
+      </w:r>
+      <w:r>
+        <w:t>wanted&gt;</w:t>
+      </w:r>
+      <w:r>
+        <w:t xml:space="preserve"> ‘,’ &lt;</w:t>
+      </w:r>
+      <w:r>
+        <w:t>hwanted</w:t>
+      </w:r>
+      <w:r>
+        <w:t>&gt;  :</w:t>
+      </w:r>
+    </w:p>
+    <w:p>
+      <w:pPr>
+        <w:ind w:left="720"/>
+      </w:pPr>
+      <w:r>
+        <w:tab/>
+        <w:t xml:space="preserve">Set Dialog sizing. </w:t>
+      </w:r>
+    </w:p>
+    <w:p>
+      <w:pPr>
+        <w:ind w:left="720"/>
+      </w:pPr>
+      <w:r>
+        <w:tab/>
+        <w:t>&lt;wmin&gt; = either ‘-‘ or width minimum size</w:t>
+      </w:r>
+    </w:p>
+    <w:p>
+      <w:pPr>
+        <w:ind w:left="720"/>
+      </w:pPr>
+      <w:r>
+        <w:tab/>
+        <w:t>&lt;hmin&gt; = either ‘-‘ or height minimum size</w:t>
+      </w:r>
+    </w:p>
+    <w:p>
+      <w:pPr>
+        <w:ind w:left="720"/>
+      </w:pPr>
+      <w:r>
+        <w:tab/>
+        <w:t>&lt;xpos&gt; = either ‘-‘ or missing meaning centred, or xpos</w:t>
+      </w:r>
+    </w:p>
+    <w:p>
+      <w:pPr>
+        <w:ind w:left="720"/>
+      </w:pPr>
+      <w:r>
+        <w:tab/>
+        <w:t>&lt;ypos&gt; = either ‘-‘ or missing meaning centred, or ypos</w:t>
+      </w:r>
+    </w:p>
+    <w:p>
+      <w:pPr>
+        <w:ind w:left="720"/>
+      </w:pPr>
+      <w:r>
+        <w:tab/>
+        <w:t>&lt;wmax&gt; either ‘-‘ or missing means no limit, or maximum width</w:t>
+      </w:r>
+    </w:p>
+    <w:p>
+      <w:pPr>
+        <w:ind w:left="720"/>
+      </w:pPr>
+      <w:r>
+        <w:tab/>
+        <w:t>&lt;hmax&gt; either ‘-‘ or missing means no limit, or maximum height</w:t>
+      </w:r>
+    </w:p>
+    <w:p>
+      <w:pPr>
+        <w:ind w:left="720"/>
+      </w:pPr>
+      <w:r>
+        <w:tab/>
+        <w:t>&lt;wwanted&gt; either ‘-‘ or missing means not set, or width wanted. Positive means recommended width (</w:t>
+      </w:r>
+      <w:r>
+        <w:t>minimum contents dialog width will override this), Negative means forced width.</w:t>
+      </w:r>
+    </w:p>
+    <w:p>
+      <w:pPr>
+        <w:ind w:left="720"/>
+      </w:pPr>
+      <w:r>
+        <w:tab/>
+        <w:t>&lt;hwanted&gt; either ‘-‘ or missing means no limit, or height</w:t>
+      </w:r>
+      <w:r>
+        <w:t>. Works the same &lt;</w:t>
+      </w:r>
+      <w:r>
+        <w:t>w</w:t>
+      </w:r>
+      <w:r>
+        <w:t>wanted&gt;</w:t>
+      </w:r>
+    </w:p>
+    <w:p>
+      <w:pPr>
+        <w:ind w:left="720"/>
+      </w:pPr>
+    </w:p>
+    <w:p>
+      <w:pPr>
+        <w:ind w:left="720"/>
+      </w:pPr>
+      <w:r>
+        <w:lastRenderedPageBreak/>
+        <w:tab/>
+      </w:r>
+      <w:r>
+        <w:tab/>
       </w:r>
     </w:p>
     <w:p>
@@ -4933,593 +4963,618 @@
     </w:p>
     <w:p>
       <w:r>
+        <w:tab/>
+      </w:r>
+      <w:r>
+        <w:tab/>
+        <w:t>= ‘NoPanelBorder’ : no panel outline border.</w:t>
+      </w:r>
+    </w:p>
+    <w:p/>
+    <w:p>
+      <w:r>
+        <w:t>&lt;Variable prefix&gt; = Control definitions variables for this dialog starts with this prefix.</w:t>
+      </w:r>
+    </w:p>
+    <w:p/>
+    <w:p>
+      <w:r>
+        <w:t>Each control variable definition is in the form:</w:t>
+      </w:r>
+    </w:p>
+    <w:p>
+      <w:r>
+        <w:t xml:space="preserve">&lt;Variable prefix&gt;&lt;unique identifier&gt; = &lt;Control Name&gt; ‘,’ &lt;Control Type&gt; ‘,’ &lt;Control Text&gt; ‘,’ &lt;X&gt; ‘,’ &lt;Y&gt; ‘,’ &lt;W&gt; ‘,’ &lt;H&gt; ‘,’ &lt;ToolTip&gt; </w:t>
+      </w:r>
+      <w:r>
+        <w:t>[</w:t>
+      </w:r>
+      <w:r>
+        <w:t>‘,’ &lt;control parameters&gt;</w:t>
+      </w:r>
+      <w:r>
+        <w:t>]</w:t>
+      </w:r>
+    </w:p>
+    <w:p/>
+    <w:p>
+      <w:r>
+        <w:t>&lt;unique identifier&gt; = any variable name characters to distinguish this from another variable</w:t>
+      </w:r>
+    </w:p>
+    <w:p>
+      <w:r>
+        <w:t>&lt;Control Name&gt; = name of control.</w:t>
+      </w:r>
+    </w:p>
+    <w:p>
+      <w:r>
+        <w:t xml:space="preserve">&lt;Control Type&gt; = ‘Button’ | ‘Textbox’ | ‘CheckBox’ | ‘Label’ | ‘ComboBox’ </w:t>
+      </w:r>
+      <w:r>
+        <w:t xml:space="preserve"> </w:t>
+      </w:r>
+    </w:p>
+    <w:p>
+      <w:pPr>
+        <w:ind w:left="720" w:firstLine="720"/>
+      </w:pPr>
+      <w:r>
+        <w:rPr>
+          <w:sz w:val="24"/>
+          <w:vertAlign w:val="superscript"/>
+        </w:rPr>
+        <w:t>[8]</w:t>
+      </w:r>
+      <w:r>
+        <w:t>| “DateTime”</w:t>
+      </w:r>
+      <w:r>
+        <w:t xml:space="preserve"> </w:t>
+      </w:r>
+      <w:r>
+        <w:t xml:space="preserve">| “Numberboxlong” | “Numberboxdouble” </w:t>
+      </w:r>
+      <w:r>
+        <w:t>(case insensitive)</w:t>
+      </w:r>
+    </w:p>
+    <w:p>
+      <w:r>
+        <w:t xml:space="preserve">&lt;Control Text&gt; = text for </w:t>
+      </w:r>
+      <w:r>
+        <w:t>control, value to select for ComboBox, or date time for DateTime</w:t>
+      </w:r>
+    </w:p>
+    <w:p>
+      <w:r>
+        <w:t>&lt;X&gt; &lt;Y&gt; = position. Each can be an absolute integer, or +N or -N to say its offset from the last control by this amount.</w:t>
+      </w:r>
+    </w:p>
+    <w:p>
+      <w:r>
+        <w:t>&lt;W&gt; &lt;H&gt; = size</w:t>
+      </w:r>
+    </w:p>
+    <w:p>
+      <w:r>
+        <w:t>&lt;ToolTip&gt; = tooltip to display.  This is optional for all but combobox.</w:t>
+      </w:r>
+    </w:p>
+    <w:p/>
+    <w:p>
+      <w:r>
+        <w:t>For the control types shown below, extra control parameters may be present:</w:t>
+      </w:r>
+    </w:p>
+    <w:p/>
+    <w:p>
+      <w:r>
+        <w:t>For  TextBox:</w:t>
+      </w:r>
+    </w:p>
+    <w:p>
+      <w:r>
+        <w:t>&lt; control parameter 1&gt; = optional ‘1’ | ‘0’ indicating multiline control (not multiline by default)</w:t>
+      </w:r>
+    </w:p>
+    <w:p>
+      <w:r>
+        <w:t>&lt; control parameter 2&gt; = optional ‘1’ | ‘0’ indicating if clear box on first character.</w:t>
+      </w:r>
+      <w:r>
+        <w:t xml:space="preserve"> </w:t>
+      </w:r>
+      <w:r>
+        <w:rPr>
+          <w:vertAlign w:val="superscript"/>
+        </w:rPr>
+        <w:t>[8]</w:t>
+      </w:r>
+    </w:p>
+    <w:p/>
+    <w:p>
+      <w:r>
+        <w:t>For  CheckBox:</w:t>
+      </w:r>
+    </w:p>
+    <w:p>
+      <w:r>
+        <w:t xml:space="preserve">&lt;control parameters&gt; = optional ‘1’ | ‘0’ indicating checked or unchecked (unchecked default) </w:t>
+      </w:r>
+    </w:p>
+    <w:p/>
+    <w:p>
+      <w:r>
+        <w:t>For  DateTime:</w:t>
+      </w:r>
+    </w:p>
+    <w:p>
+      <w:r>
+        <w:t>&lt;control parameters&gt; = “short” | “long” | “time” | custom date time format. See Microsoft documentation.</w:t>
+      </w:r>
+    </w:p>
+    <w:p/>
+    <w:p>
+      <w:r>
+        <w:t>For  Numberboxlong or NumberBoxDouble:</w:t>
+      </w:r>
+    </w:p>
+    <w:p>
+      <w:r>
+        <w:t>&lt;control parameter 1&gt; =</w:t>
+      </w:r>
+      <w:r>
+        <w:t xml:space="preserve"> optional </w:t>
+      </w:r>
+      <w:r>
+        <w:t>minimum value</w:t>
+      </w:r>
+    </w:p>
+    <w:p>
+      <w:r>
+        <w:t>&lt;control parameter 2&gt; = optional maximum value</w:t>
+      </w:r>
+    </w:p>
+    <w:p>
+      <w:r>
+        <w:t>&lt;control parameter 3&gt; = optional printing format (0.## etc)</w:t>
+      </w:r>
+    </w:p>
+    <w:p/>
+    <w:p>
+      <w:r>
+        <w:t>For  ComboBox:</w:t>
+      </w:r>
+    </w:p>
+    <w:p>
+      <w:r>
+        <w:t>&lt;Control Text&gt; = default entry to select.  If empty or not present in the list, no item will be selected.</w:t>
+      </w:r>
+    </w:p>
+    <w:p>
+      <w:r>
+        <w:lastRenderedPageBreak/>
+        <w:t>&lt;control parameters&gt; = mandatory list of options, as a comma separated list.  No need for quotes for spaces.</w:t>
+      </w:r>
+    </w:p>
+    <w:p/>
+    <w:p/>
+    <w:p>
+      <w:r>
+        <w:t>Example:</w:t>
+      </w:r>
+    </w:p>
+    <w:p>
+      <w:r>
+        <w:t>Set dvar1 = "OK,Button,\"Button OK\",10,30,100,20,\"Press for OK\""</w:t>
+      </w:r>
+    </w:p>
+    <w:p>
+      <w:r>
+        <w:t>Set dvar2 = "Cancel,Button,\"Button Cancel\",10,60,100,20,\"Press for Cancel\""</w:t>
+      </w:r>
+    </w:p>
+    <w:p>
+      <w:r>
+        <w:t>Set dvar3 = "B1,Button,B1,10,110,100,20,\"Press for B1\""</w:t>
+      </w:r>
+    </w:p>
+    <w:p>
+      <w:r>
+        <w:t>Set dvar4 = "TB1,TextBox,Default,10,150,200,60,\"Enter text\",1"</w:t>
+      </w:r>
+    </w:p>
+    <w:p>
+      <w:r>
+        <w:t>Set dvar5 = "CB1,CheckBox,Check,10,250,200,20,\"Check Box\",1"</w:t>
+      </w:r>
+    </w:p>
+    <w:p>
+      <w:r>
+        <w:t>Set dvar6 = "DRP1,ComboBox,\"two\",100,60,200,20,\"Drop down box\",one,two,three,four,five"</w:t>
+      </w:r>
+    </w:p>
+    <w:p>
+      <w:r>
+        <w:t>Dialog D1, "Hello there", "800,600", dvar</w:t>
+      </w:r>
+    </w:p>
+    <w:p/>
+    <w:p>
+      <w:pPr>
+        <w:pStyle w:val="Heading4"/>
+      </w:pPr>
+      <w:r>
+        <w:t>DialogControl</w:t>
+      </w:r>
+    </w:p>
+    <w:p>
+      <w:r>
+        <w:t>Indicate to the control the next action to take.</w:t>
+      </w:r>
+    </w:p>
+    <w:p/>
+    <w:p>
+      <w:r>
+        <w:t>Dialog</w:t>
+      </w:r>
+      <w:r>
+        <w:t>Control</w:t>
+      </w:r>
+      <w:r>
+        <w:t xml:space="preserve"> &lt;dialog name&gt; ‘,’ &lt;cmdname&gt; [&lt;optional parameters&gt;]</w:t>
+      </w:r>
+    </w:p>
+    <w:p>
+      <w:r>
+        <w:t>&lt;dialog name&gt; = name of dialog</w:t>
+      </w:r>
+    </w:p>
+    <w:p>
+      <w:r>
+        <w:t>&lt;cmdname&gt; = ‘continue’ | ‘get’ | ‘set’ | ‘close’ | ‘exists’ | ‘position’</w:t>
+      </w:r>
+      <w:r>
+        <w:t xml:space="preserve"> | ’size’ | ‘enable’ |</w:t>
+      </w:r>
+      <w:r>
+        <w:t xml:space="preserve"> ’visible’</w:t>
+      </w:r>
+      <w:r>
+        <w:t xml:space="preserve"> </w:t>
+      </w:r>
+      <w:r>
+        <w:t>|</w:t>
+      </w:r>
+      <w:r>
+        <w:t>‘controlbounds’</w:t>
+      </w:r>
+    </w:p>
+    <w:p/>
+    <w:p>
+      <w:r>
+        <w:t>Continue resumes processing of dialog actions and suspends the program until another action occurs.</w:t>
+      </w:r>
+    </w:p>
+    <w:p/>
+    <w:p>
+      <w:r>
+        <w:t>For continue:</w:t>
+      </w:r>
+    </w:p>
+    <w:p>
+      <w:r>
+        <w:t>Modal dialogs only.  Re-enter modal dialog and wait for next user input. No optional parameters</w:t>
+      </w:r>
+    </w:p>
+    <w:p/>
+    <w:p>
+      <w:r>
+        <w:t>For close:</w:t>
+      </w:r>
+    </w:p>
+    <w:p>
+      <w:r>
+        <w:t>Close the dialog.  No optional parameters.</w:t>
+      </w:r>
+    </w:p>
+    <w:p/>
+    <w:p>
+      <w:r>
+        <w:t>For exists:</w:t>
+      </w:r>
+    </w:p>
+    <w:p>
+      <w:r>
+        <w:t>Return in variable “Exists” either 0 (does not exist) or 1 (exists). Useful mostly for non-modal dialogs to know if it is being presented.  No optional parameters.</w:t>
+      </w:r>
+    </w:p>
+    <w:p/>
+    <w:p>
+      <w:r>
+        <w:t>For get:</w:t>
+      </w:r>
+    </w:p>
+    <w:p>
+      <w:r>
+        <w:t>&lt;optionalparameters&gt; = &lt;Control Name&gt; (see Dialog).  Return the value of the control named</w:t>
+      </w:r>
+      <w:r>
+        <w:t xml:space="preserve"> (optionally in quotes from V15)</w:t>
+      </w:r>
+      <w:r>
+        <w:t xml:space="preserve"> in the variable DialogResult.</w:t>
+      </w:r>
+    </w:p>
+    <w:p/>
+    <w:p>
+      <w:r>
+        <w:t>For set:</w:t>
+      </w:r>
+    </w:p>
+    <w:p>
+      <w:r>
+        <w:t xml:space="preserve">&lt;optionalparameters&gt; = &lt;Control Name&gt; ‘=’ &lt;value&gt; .  Set the control value to this. </w:t>
+      </w:r>
+      <w:r>
+        <w:t>From V15 name can be in quotes.</w:t>
+      </w:r>
+      <w:r>
+        <w:t xml:space="preserve"> Value can be a quoted string. Error if the control does not have a value that can be set. For ComboBox, the value must be present in the list (case sensitive), or an error will occur.</w:t>
+      </w:r>
+    </w:p>
+    <w:p/>
+    <w:p>
+      <w:r>
+        <w:t>For position:</w:t>
+      </w:r>
+    </w:p>
+    <w:p>
+      <w:r>
+        <w:t xml:space="preserve">&lt;optionalparameters&gt; = &lt;no text&gt; | &lt;X&gt; ‘,’ &lt;Y&gt;.  </w:t>
+      </w:r>
+    </w:p>
+    <w:p>
+      <w:r>
+        <w:lastRenderedPageBreak/>
+        <w:t>If no optional parameters are given, report the position of the dialog in the variables “X” and “Y”.</w:t>
+      </w:r>
+    </w:p>
+    <w:p>
+      <w:r>
+        <w:t>[21] If the optional parameters X and Y are given, set the window to this position.</w:t>
+      </w:r>
+    </w:p>
+    <w:p/>
+    <w:p>
+      <w:r>
+        <w:t xml:space="preserve">For size: </w:t>
+      </w:r>
+      <w:r>
+        <w:rPr>
+          <w:vertAlign w:val="superscript"/>
+        </w:rPr>
+        <w:t>[21]</w:t>
+      </w:r>
+    </w:p>
+    <w:p>
+      <w:r>
+        <w:t xml:space="preserve">&lt;optionalparameters&gt; =  &lt;no text&gt;  | &lt;W&gt; ‘,’ &lt;H&gt;.  </w:t>
+      </w:r>
+    </w:p>
+    <w:p>
+      <w:r>
+        <w:t>If no optional parameters are given, report the size of the dialog in the variables “W” and “H”.</w:t>
+      </w:r>
+    </w:p>
+    <w:p>
+      <w:r>
+        <w:t>If the optional parameters W and H are given, set the window to this position.</w:t>
+      </w:r>
+    </w:p>
+    <w:p/>
+    <w:p>
+      <w:r>
+        <w:t xml:space="preserve">For enable: </w:t>
+      </w:r>
+      <w:r>
+        <w:rPr>
+          <w:vertAlign w:val="superscript"/>
+        </w:rPr>
+        <w:t>[21]</w:t>
+      </w:r>
+    </w:p>
+    <w:p>
+      <w:r>
+        <w:t xml:space="preserve">&lt;optionalparameters&gt; = &lt;ControlName&gt;  &lt;no text&gt;  | ‘,’ &lt;E&gt;.  </w:t>
+      </w:r>
+    </w:p>
+    <w:p>
+      <w:r>
+        <w:t>If no optional parameters are given after ControlName, report the enable state of the control in variable “Enabled”.</w:t>
+      </w:r>
+    </w:p>
+    <w:p>
+      <w:r>
+        <w:t>If the optional parameter E is given (1 or 0) set the control enable state to this.</w:t>
+      </w:r>
+    </w:p>
+    <w:p/>
+    <w:p>
+      <w:r>
+        <w:t xml:space="preserve">For visible: </w:t>
+      </w:r>
+      <w:r>
+        <w:rPr>
+          <w:vertAlign w:val="superscript"/>
+        </w:rPr>
+        <w:t>[21]</w:t>
+      </w:r>
+    </w:p>
+    <w:p>
+      <w:r>
+        <w:t xml:space="preserve">&lt;optionalparameters&gt; = &lt;ControlName&gt;  &lt;no text&gt;  | ‘,’ &lt;V&gt;.  </w:t>
+      </w:r>
+    </w:p>
+    <w:p>
+      <w:r>
+        <w:t xml:space="preserve">If no optional parameters are given after ControlName, report the </w:t>
+      </w:r>
+      <w:r>
+        <w:t xml:space="preserve">visible </w:t>
+      </w:r>
+      <w:r>
+        <w:t>state of the control in variable “Visible”.</w:t>
+      </w:r>
+    </w:p>
+    <w:p>
+      <w:r>
+        <w:t xml:space="preserve">If the optional parameter V is given (1 or 0) set the control </w:t>
+      </w:r>
+      <w:r>
+        <w:t>visible</w:t>
+      </w:r>
+      <w:r>
+        <w:t xml:space="preserve"> state to this.</w:t>
+      </w:r>
+    </w:p>
+    <w:p/>
+    <w:p>
+      <w:r>
+        <w:t xml:space="preserve">For controlbounds: </w:t>
+      </w:r>
+      <w:r>
+        <w:rPr>
+          <w:vertAlign w:val="superscript"/>
+        </w:rPr>
+        <w:t>[21]</w:t>
+      </w:r>
+    </w:p>
+    <w:p>
+      <w:r>
+        <w:t>&lt;optionalparameters&gt; = &lt;ControlName&gt;  &lt;no text&gt;  | ‘,’ &lt;X&gt; ‘,’ &lt;Y&gt; ‘,’ &lt;W&gt; ‘,’ &lt;H&gt;</w:t>
+      </w:r>
+    </w:p>
+    <w:p>
+      <w:r>
+        <w:t>If no optional parameters are given after ControlName, report the controls bounds in variables X,Y,W,H.</w:t>
+      </w:r>
+    </w:p>
+    <w:p>
+      <w:r>
+        <w:t>If the optional parameters X,Y, W and H are given, set the control to these bounds.</w:t>
+      </w:r>
+    </w:p>
+    <w:p/>
+    <w:p>
+      <w:r>
+        <w:t>Example (continuing on from Dialog):</w:t>
+      </w:r>
+    </w:p>
+    <w:p>
+      <w:r>
+        <w:t>Dialog D1, "Hello there", "800,600", dvar</w:t>
+      </w:r>
+    </w:p>
+    <w:p>
+      <w:r>
+        <w:t>While D1 $!= OK</w:t>
+      </w:r>
+    </w:p>
+    <w:p>
+      <w:r>
+        <w:t xml:space="preserve">    Print %(D1)</w:t>
+      </w:r>
+    </w:p>
+    <w:p>
+      <w:r>
+        <w:t xml:space="preserve">    if D1 $== "B1"</w:t>
+      </w:r>
+    </w:p>
+    <w:p>
+      <w:r>
+        <w:t xml:space="preserve">        Print Button B1</w:t>
+      </w:r>
+    </w:p>
+    <w:p>
+      <w:r>
+        <w:t xml:space="preserve">        DialogControl D1,Set TB1="Hello there"</w:t>
+      </w:r>
+    </w:p>
+    <w:p>
+      <w:r>
+        <w:t xml:space="preserve">    DialogControl D1,Continue</w:t>
+      </w:r>
+    </w:p>
+    <w:p/>
+    <w:p>
+      <w:r>
+        <w:t>DialogControl D1,Get TB1</w:t>
+      </w:r>
+    </w:p>
+    <w:p>
+      <w:r>
+        <w:t>Print textbox=%(</w:t>
+      </w:r>
+      <w:r>
+        <w:t>DialogResult</w:t>
+      </w:r>
+      <w:r>
+        <w:t>)</w:t>
+      </w:r>
+    </w:p>
+    <w:p>
+      <w:r>
+        <w:t>DialogControl D1,Get CB1</w:t>
+      </w:r>
+    </w:p>
+    <w:p>
+      <w:r>
+        <w:t>Print checkbox=%(</w:t>
+      </w:r>
+      <w:r>
+        <w:t>DialogResult</w:t>
+      </w:r>
+      <w:r>
+        <w:t>)</w:t>
+      </w:r>
+    </w:p>
+    <w:p>
+      <w:r>
+        <w:t>DialogControl D1, Close</w:t>
+      </w:r>
+    </w:p>
+    <w:p/>
+    <w:p>
+      <w:r>
+        <w:t>Future:</w:t>
+      </w:r>
+    </w:p>
+    <w:p>
+      <w:r>
+        <w:tab/>
+        <w:t>Transparent control</w:t>
+      </w:r>
+    </w:p>
+    <w:p>
+      <w:r>
+        <w:tab/>
+        <w:t>On Top control</w:t>
+      </w:r>
+    </w:p>
+    <w:p>
+      <w:r>
+        <w:tab/>
+        <w:t>Images loaded from a EDD folder</w:t>
+      </w:r>
+    </w:p>
+    <w:p>
+      <w:r>
         <w:lastRenderedPageBreak/>
         <w:tab/>
-      </w:r>
-      <w:r>
-        <w:tab/>
-        <w:t>= ‘NoPanelBorder’ : no panel outline border.</w:t>
-      </w:r>
-    </w:p>
-    <w:p/>
-    <w:p>
-      <w:r>
-        <w:t>&lt;Variable prefix&gt; = Control definitions variables for this dialog starts with this prefix.</w:t>
-      </w:r>
-    </w:p>
-    <w:p/>
-    <w:p>
-      <w:r>
-        <w:t>Each control variable definition is in the form:</w:t>
-      </w:r>
-    </w:p>
-    <w:p>
-      <w:r>
-        <w:t xml:space="preserve">&lt;Variable prefix&gt;&lt;unique identifier&gt; = &lt;Control Name&gt; ‘,’ &lt;Control Type&gt; ‘,’ &lt;Control Text&gt; ‘,’ &lt;X&gt; ‘,’ &lt;Y&gt; ‘,’ &lt;W&gt; ‘,’ &lt;H&gt; ‘,’ &lt;ToolTip&gt; </w:t>
-      </w:r>
-      <w:r>
-        <w:t>[</w:t>
-      </w:r>
-      <w:r>
-        <w:t>‘,’ &lt;control parameters&gt;</w:t>
-      </w:r>
-      <w:r>
-        <w:t>]</w:t>
-      </w:r>
-    </w:p>
-    <w:p/>
-    <w:p>
-      <w:r>
-        <w:t>&lt;unique identifier&gt; = any variable name characters to distinguish this from another variable</w:t>
-      </w:r>
-    </w:p>
-    <w:p>
-      <w:r>
-        <w:t>&lt;Control Name&gt; = name of control.</w:t>
-      </w:r>
-    </w:p>
-    <w:p>
-      <w:r>
-        <w:t xml:space="preserve">&lt;Control Type&gt; = ‘Button’ | ‘Textbox’ | ‘CheckBox’ | ‘Label’ | ‘ComboBox’ </w:t>
-      </w:r>
-      <w:r>
-        <w:t xml:space="preserve"> </w:t>
-      </w:r>
-    </w:p>
-    <w:p>
-      <w:pPr>
-        <w:ind w:left="720" w:firstLine="720"/>
-      </w:pPr>
-      <w:r>
-        <w:rPr>
-          <w:sz w:val="24"/>
-          <w:vertAlign w:val="superscript"/>
-        </w:rPr>
-        <w:t>[8]</w:t>
-      </w:r>
-      <w:r>
-        <w:t>| “DateTime”</w:t>
-      </w:r>
-      <w:r>
-        <w:t xml:space="preserve"> </w:t>
-      </w:r>
-      <w:r>
-        <w:t xml:space="preserve">| “Numberboxlong” | “Numberboxdouble” </w:t>
-      </w:r>
-      <w:r>
-        <w:t>(case insensitive)</w:t>
-      </w:r>
-    </w:p>
-    <w:p>
-      <w:r>
-        <w:t xml:space="preserve">&lt;Control Text&gt; = text for </w:t>
-      </w:r>
-      <w:r>
-        <w:t>control, value to select for ComboBox, or date time for DateTime</w:t>
-      </w:r>
-    </w:p>
-    <w:p>
-      <w:r>
-        <w:t>&lt;X&gt; &lt;Y&gt; = position. Each can be an absolute integer, or +N or -N to say its offset from the last control by this amount.</w:t>
-      </w:r>
-    </w:p>
-    <w:p>
-      <w:r>
-        <w:t>&lt;W&gt; &lt;H&gt; = size</w:t>
-      </w:r>
-    </w:p>
-    <w:p>
-      <w:r>
-        <w:t>&lt;ToolTip&gt; = tooltip to display.  This is optional for all but combobox.</w:t>
-      </w:r>
-    </w:p>
-    <w:p/>
-    <w:p>
-      <w:r>
-        <w:t>For the control types shown below, extra control parameters may be present:</w:t>
-      </w:r>
-    </w:p>
-    <w:p/>
-    <w:p>
-      <w:r>
-        <w:t>For  TextBox:</w:t>
-      </w:r>
-    </w:p>
-    <w:p>
-      <w:r>
-        <w:t>&lt; control parameter 1&gt; = optional ‘1’ | ‘0’ indicating multiline control (not multiline by default)</w:t>
-      </w:r>
-    </w:p>
-    <w:p>
-      <w:r>
-        <w:t>&lt; control parameter 2&gt; = optional ‘1’ | ‘0’ indicating if clear box on first character.</w:t>
-      </w:r>
-      <w:r>
-        <w:t xml:space="preserve"> </w:t>
-      </w:r>
-      <w:r>
-        <w:rPr>
-          <w:vertAlign w:val="superscript"/>
-        </w:rPr>
-        <w:t>[8]</w:t>
-      </w:r>
-    </w:p>
-    <w:p/>
-    <w:p>
-      <w:r>
-        <w:t>For  CheckBox:</w:t>
-      </w:r>
-    </w:p>
-    <w:p>
-      <w:r>
-        <w:t xml:space="preserve">&lt;control parameters&gt; = optional ‘1’ | ‘0’ indicating checked or unchecked (unchecked default) </w:t>
-      </w:r>
-    </w:p>
-    <w:p/>
-    <w:p>
-      <w:r>
-        <w:t>For  DateTime:</w:t>
-      </w:r>
-    </w:p>
-    <w:p>
-      <w:r>
-        <w:t>&lt;control parameters&gt; = “short” | “long” | “time” | custom date time format. See Microsoft documentation.</w:t>
-      </w:r>
-    </w:p>
-    <w:p/>
-    <w:p>
-      <w:r>
-        <w:t>For  Numberboxlong or NumberBoxDouble:</w:t>
-      </w:r>
-    </w:p>
-    <w:p>
-      <w:r>
-        <w:t>&lt;control parameter 1&gt; =</w:t>
-      </w:r>
-      <w:r>
-        <w:t xml:space="preserve"> optional </w:t>
-      </w:r>
-      <w:r>
-        <w:t>minimum value</w:t>
-      </w:r>
-    </w:p>
-    <w:p>
-      <w:r>
-        <w:t>&lt;control parameter 2&gt; = optional maximum value</w:t>
-      </w:r>
-    </w:p>
-    <w:p>
-      <w:r>
-        <w:t>&lt;control parameter 3&gt; = optional printing format (0.## etc)</w:t>
-      </w:r>
-    </w:p>
-    <w:p/>
-    <w:p>
-      <w:r>
-        <w:t>For  ComboBox:</w:t>
-      </w:r>
-    </w:p>
-    <w:p>
-      <w:r>
-        <w:t>&lt;Control Text&gt; = default entry to select.  If empty or not present in the list, no item will be selected.</w:t>
-      </w:r>
-    </w:p>
-    <w:p>
-      <w:r>
-        <w:t>&lt;control parameters&gt; = mandatory list of options, as a comma separated list.  No need for quotes for spaces.</w:t>
-      </w:r>
-    </w:p>
-    <w:p/>
-    <w:p/>
-    <w:p>
-      <w:r>
-        <w:t>Example:</w:t>
-      </w:r>
-    </w:p>
-    <w:p>
-      <w:r>
-        <w:t>Set dvar1 = "OK,Button,\"Button OK\",10,30,100,20,\"Press for OK\""</w:t>
-      </w:r>
-    </w:p>
-    <w:p>
-      <w:r>
-        <w:t>Set dvar2 = "Cancel,Button,\"Button Cancel\",10,60,100,20,\"Press for Cancel\""</w:t>
-      </w:r>
-    </w:p>
-    <w:p>
-      <w:r>
-        <w:lastRenderedPageBreak/>
-        <w:t>Set dvar3 = "B1,Button,B1,10,110,100,20,\"Press for B1\""</w:t>
-      </w:r>
-    </w:p>
-    <w:p>
-      <w:r>
-        <w:t>Set dvar4 = "TB1,TextBox,Default,10,150,200,60,\"Enter text\",1"</w:t>
-      </w:r>
-    </w:p>
-    <w:p>
-      <w:r>
-        <w:t>Set dvar5 = "CB1,CheckBox,Check,10,250,200,20,\"Check Box\",1"</w:t>
-      </w:r>
-    </w:p>
-    <w:p>
-      <w:r>
-        <w:t>Set dvar6 = "DRP1,ComboBox,\"two\",100,60,200,20,\"Drop down box\",one,two,three,four,five"</w:t>
-      </w:r>
-    </w:p>
-    <w:p>
-      <w:r>
-        <w:t>Dialog D1, "Hello there", "800,600", dvar</w:t>
-      </w:r>
-    </w:p>
-    <w:p/>
-    <w:p>
-      <w:pPr>
-        <w:pStyle w:val="Heading4"/>
-      </w:pPr>
-      <w:r>
-        <w:t>DialogControl</w:t>
-      </w:r>
-    </w:p>
-    <w:p>
-      <w:r>
-        <w:t>Indicate to the control the next action to take.</w:t>
-      </w:r>
-    </w:p>
-    <w:p/>
-    <w:p>
-      <w:r>
-        <w:t>Dialog</w:t>
-      </w:r>
-      <w:r>
-        <w:t>Control</w:t>
-      </w:r>
-      <w:r>
-        <w:t xml:space="preserve"> &lt;dialog name&gt; ‘,’ &lt;cmdname&gt; [&lt;optional parameters&gt;]</w:t>
-      </w:r>
-    </w:p>
-    <w:p>
-      <w:r>
-        <w:t>&lt;dialog name&gt; = name of dialog</w:t>
-      </w:r>
-    </w:p>
-    <w:p>
-      <w:r>
-        <w:t>&lt;cmdname&gt; = ‘continue’ | ‘get’ | ‘set’ | ‘close’ | ‘exists’ | ‘position’</w:t>
-      </w:r>
-      <w:r>
-        <w:t xml:space="preserve"> | ’size’ | ‘enable’ |</w:t>
-      </w:r>
-      <w:r>
-        <w:t xml:space="preserve"> ’visible’</w:t>
-      </w:r>
-      <w:r>
-        <w:t xml:space="preserve"> </w:t>
-      </w:r>
-      <w:r>
-        <w:t>|</w:t>
-      </w:r>
-      <w:r>
-        <w:t>‘controlbounds’</w:t>
-      </w:r>
-    </w:p>
-    <w:p/>
-    <w:p>
-      <w:r>
-        <w:t>Continue resumes processing of dialog actions and suspends the program until another action occurs.</w:t>
-      </w:r>
-    </w:p>
-    <w:p/>
-    <w:p>
-      <w:r>
-        <w:t>For continue:</w:t>
-      </w:r>
-    </w:p>
-    <w:p>
-      <w:r>
-        <w:t>Modal dialogs only.  Re-enter modal dialog and wait for next user input. No optional parameters</w:t>
-      </w:r>
-    </w:p>
-    <w:p/>
-    <w:p>
-      <w:r>
-        <w:t>For close:</w:t>
-      </w:r>
-    </w:p>
-    <w:p>
-      <w:r>
-        <w:t>Close the dialog.  No optional parameters.</w:t>
-      </w:r>
-    </w:p>
-    <w:p/>
-    <w:p>
-      <w:r>
-        <w:t>For exists:</w:t>
-      </w:r>
-    </w:p>
-    <w:p>
-      <w:r>
-        <w:t>Return in variable “Exists” either 0 (does not exist) or 1 (exists). Useful mostly for non-modal dialogs to know if it is being presented.  No optional parameters.</w:t>
-      </w:r>
-    </w:p>
-    <w:p/>
-    <w:p>
-      <w:r>
-        <w:t>For get:</w:t>
-      </w:r>
-    </w:p>
-    <w:p>
-      <w:r>
-        <w:t>&lt;optionalparameters&gt; = &lt;Control Name&gt; (see Dialog).  Return the value of the control named</w:t>
-      </w:r>
-      <w:r>
-        <w:t xml:space="preserve"> (optionally in quotes from V15)</w:t>
-      </w:r>
-      <w:r>
-        <w:t xml:space="preserve"> in the variable DialogResult.</w:t>
-      </w:r>
-    </w:p>
-    <w:p/>
-    <w:p>
-      <w:r>
-        <w:t>For set:</w:t>
-      </w:r>
-    </w:p>
-    <w:p>
-      <w:r>
-        <w:t xml:space="preserve">&lt;optionalparameters&gt; = &lt;Control Name&gt; ‘=’ &lt;value&gt; .  Set the control value to this. </w:t>
-      </w:r>
-      <w:r>
-        <w:t>From V15 name can be in quotes.</w:t>
-      </w:r>
-      <w:r>
-        <w:t xml:space="preserve"> Value can be a quoted string. Error if the control does not have a value that can be set. For ComboBox, the value must be present in the list (case sensitive), or an error will occur.</w:t>
-      </w:r>
-    </w:p>
-    <w:p/>
-    <w:p>
-      <w:r>
-        <w:t>For position:</w:t>
-      </w:r>
-    </w:p>
-    <w:p>
-      <w:r>
-        <w:t xml:space="preserve">&lt;optionalparameters&gt; = &lt;no text&gt; | &lt;X&gt; ‘,’ &lt;Y&gt;.  </w:t>
-      </w:r>
-    </w:p>
-    <w:p>
-      <w:r>
-        <w:t>If no optional parameters are given, report the position of the dialog in the variables “X” and “Y”.</w:t>
-      </w:r>
-    </w:p>
-    <w:p>
-      <w:r>
-        <w:t>[21] If the optional parameters X and Y are given, set the window to this position.</w:t>
-      </w:r>
-    </w:p>
-    <w:p/>
-    <w:p>
-      <w:r>
-        <w:t xml:space="preserve">For size: </w:t>
-      </w:r>
-      <w:r>
-        <w:rPr>
-          <w:vertAlign w:val="superscript"/>
-        </w:rPr>
-        <w:t>[21]</w:t>
-      </w:r>
-    </w:p>
-    <w:p>
-      <w:r>
-        <w:t xml:space="preserve">&lt;optionalparameters&gt; =  &lt;no text&gt;  | &lt;W&gt; ‘,’ &lt;H&gt;.  </w:t>
-      </w:r>
-    </w:p>
-    <w:p>
-      <w:r>
-        <w:t>If no optional parameters are given, report the size of the dialog in the variables “W” and “H”.</w:t>
-      </w:r>
-    </w:p>
-    <w:p>
-      <w:r>
-        <w:t>If the optional parameters W and H are given, set the window to this position.</w:t>
-      </w:r>
-    </w:p>
-    <w:p/>
-    <w:p>
-      <w:r>
-        <w:t xml:space="preserve">For enable: </w:t>
-      </w:r>
-      <w:r>
-        <w:rPr>
-          <w:vertAlign w:val="superscript"/>
-        </w:rPr>
-        <w:t>[21]</w:t>
-      </w:r>
-    </w:p>
-    <w:p>
-      <w:r>
-        <w:t xml:space="preserve">&lt;optionalparameters&gt; = &lt;ControlName&gt;  &lt;no text&gt;  | ‘,’ &lt;E&gt;.  </w:t>
-      </w:r>
-    </w:p>
-    <w:p>
-      <w:r>
-        <w:t>If no optional parameters are given after ControlName, report the enable state of the control in variable “Enabled”.</w:t>
-      </w:r>
-    </w:p>
-    <w:p>
-      <w:r>
-        <w:t>If the optional parameter E is given (1 or 0) set the control enable state to this.</w:t>
-      </w:r>
-    </w:p>
-    <w:p/>
-    <w:p>
-      <w:r>
-        <w:t xml:space="preserve">For visible: </w:t>
-      </w:r>
-      <w:r>
-        <w:rPr>
-          <w:vertAlign w:val="superscript"/>
-        </w:rPr>
-        <w:t>[21]</w:t>
-      </w:r>
-    </w:p>
-    <w:p>
-      <w:r>
-        <w:t xml:space="preserve">&lt;optionalparameters&gt; = &lt;ControlName&gt;  &lt;no text&gt;  | ‘,’ &lt;V&gt;.  </w:t>
-      </w:r>
-    </w:p>
-    <w:p>
-      <w:r>
-        <w:t xml:space="preserve">If no optional parameters are given after ControlName, report the </w:t>
-      </w:r>
-      <w:r>
-        <w:t xml:space="preserve">visible </w:t>
-      </w:r>
-      <w:r>
-        <w:t>state of the control in variable “Visible”.</w:t>
-      </w:r>
-    </w:p>
-    <w:p>
-      <w:r>
-        <w:t xml:space="preserve">If the optional parameter V is given (1 or 0) set the control </w:t>
-      </w:r>
-      <w:r>
-        <w:t>visible</w:t>
-      </w:r>
-      <w:r>
-        <w:t xml:space="preserve"> state to this.</w:t>
-      </w:r>
-    </w:p>
-    <w:p/>
-    <w:p>
-      <w:r>
-        <w:t xml:space="preserve">For controlbounds: </w:t>
-      </w:r>
-      <w:r>
-        <w:rPr>
-          <w:vertAlign w:val="superscript"/>
-        </w:rPr>
-        <w:t>[21]</w:t>
-      </w:r>
-    </w:p>
-    <w:p>
-      <w:r>
-        <w:t>&lt;optionalparameters&gt; = &lt;ControlName&gt;  &lt;no text&gt;  | ‘,’ &lt;X&gt; ‘,’ &lt;Y&gt; ‘,’ &lt;W&gt; ‘,’ &lt;H&gt;</w:t>
-      </w:r>
-    </w:p>
-    <w:p>
-      <w:r>
-        <w:t>If no optional parameters are given after ControlName, report the controls bounds in variables X,Y,W,H.</w:t>
-      </w:r>
-    </w:p>
-    <w:p>
-      <w:r>
-        <w:t>If the optional parameters X,Y, W and H are given, set the control to these bounds.</w:t>
-      </w:r>
-    </w:p>
-    <w:p/>
-    <w:p>
-      <w:r>
-        <w:t>Example (continuing on from Dialog):</w:t>
-      </w:r>
-    </w:p>
-    <w:p>
-      <w:r>
-        <w:t>Dialog D1, "Hello there", "800,600", dvar</w:t>
-      </w:r>
-    </w:p>
-    <w:p>
-      <w:r>
-        <w:t>While D1 $!= OK</w:t>
-      </w:r>
-    </w:p>
-    <w:p>
-      <w:r>
-        <w:t xml:space="preserve">    Print %(D1)</w:t>
-      </w:r>
-    </w:p>
-    <w:p>
-      <w:r>
-        <w:t xml:space="preserve">    if D1 $== "B1"</w:t>
-      </w:r>
-    </w:p>
-    <w:p>
-      <w:r>
-        <w:t xml:space="preserve">        Print Button B1</w:t>
-      </w:r>
-    </w:p>
-    <w:p>
-      <w:r>
-        <w:t xml:space="preserve">        DialogControl D1,Set TB1="Hello there"</w:t>
-      </w:r>
-    </w:p>
-    <w:p>
-      <w:r>
-        <w:t xml:space="preserve">    DialogControl D1,Continue</w:t>
-      </w:r>
-    </w:p>
-    <w:p/>
-    <w:p>
-      <w:r>
-        <w:t>DialogControl D1,Get TB1</w:t>
-      </w:r>
-    </w:p>
-    <w:p>
-      <w:r>
-        <w:t>Print textbox=%(</w:t>
-      </w:r>
-      <w:r>
-        <w:t>DialogResult</w:t>
-      </w:r>
-      <w:r>
-        <w:t>)</w:t>
-      </w:r>
-    </w:p>
-    <w:p>
-      <w:r>
-        <w:t>DialogControl D1,Get CB1</w:t>
-      </w:r>
-    </w:p>
-    <w:p>
-      <w:r>
-        <w:t>Print checkbox=%(</w:t>
-      </w:r>
-      <w:r>
-        <w:t>DialogResult</w:t>
-      </w:r>
-      <w:r>
-        <w:t>)</w:t>
-      </w:r>
-    </w:p>
-    <w:p>
-      <w:r>
-        <w:t>DialogControl D1, Close</w:t>
-      </w:r>
-    </w:p>
-    <w:p/>
-    <w:p>
-      <w:r>
-        <w:t>Future:</w:t>
+        <w:t>Icon buttons boxes</w:t>
       </w:r>
     </w:p>
     <w:p>
@@ -5531,30 +5586,6 @@
     <w:p>
       <w:r>
         <w:tab/>
-        <w:t>On Top control</w:t>
-      </w:r>
-    </w:p>
-    <w:p>
-      <w:r>
-        <w:tab/>
-        <w:t>Images loaded from a EDD folder</w:t>
-      </w:r>
-    </w:p>
-    <w:p>
-      <w:r>
-        <w:tab/>
-        <w:t>Icon buttons boxes</w:t>
-      </w:r>
-    </w:p>
-    <w:p>
-      <w:r>
-        <w:tab/>
-        <w:t>Transparent control</w:t>
-      </w:r>
-    </w:p>
-    <w:p>
-      <w:r>
-        <w:tab/>
         <w:t>Draw on transparent control</w:t>
       </w:r>
     </w:p>
@@ -5580,7 +5611,6 @@
     <w:p/>
     <w:p>
       <w:r>
-        <w:lastRenderedPageBreak/>
         <w:t>FileDialog  &lt;type&gt;</w:t>
       </w:r>
     </w:p>
@@ -5752,6 +5782,7 @@
     </w:p>
     <w:p>
       <w:r>
+        <w:lastRenderedPageBreak/>
         <w:t>InputBoxOK = 1 on OK, or 0 on cancel.</w:t>
       </w:r>
     </w:p>
@@ -5794,7 +5825,6 @@
     </w:p>
     <w:p>
       <w:r>
-        <w:lastRenderedPageBreak/>
         <w:t>&lt;keystrokes&gt; = See below for the format.</w:t>
       </w:r>
       <w:r>
@@ -6253,6 +6283,7 @@
           <w:sz w:val="19"/>
           <w:szCs w:val="19"/>
         </w:rPr>
+        <w:lastRenderedPageBreak/>
         <w:t>NumPad0</w:t>
       </w:r>
       <w:r>
@@ -6493,6 +6524,7 @@
     </w:p>
     <w:p>
       <w:r>
+        <w:lastRenderedPageBreak/>
         <w:t>^Alt</w:t>
       </w:r>
       <w:r>
@@ -6551,7 +6583,6 @@
         <w:pStyle w:val="Heading4"/>
       </w:pPr>
       <w:r>
-        <w:lastRenderedPageBreak/>
         <w:t>MessageBox</w:t>
       </w:r>
     </w:p>

</xml_diff>